<commit_message>
added documentation for this week
</commit_message>
<xml_diff>
--- a/Week 2/Week 2.docx
+++ b/Week 2/Week 2.docx
@@ -84,7 +84,21 @@
         <w:rPr>
           <w:lang w:val="en-US"/>
         </w:rPr>
-        <w:t>.7, but only with the use of semaphores (so no counters). The number of threads is known at compile time, e.g. 4.</w:t>
+        <w:t xml:space="preserve">.7, but only with the use of semaphores (so no counters). The number of threads is known at compile time, </w:t>
+      </w:r>
+      <w:proofErr w:type="gramStart"/>
+      <w:r>
+        <w:rPr>
+          <w:lang w:val="en-US"/>
+        </w:rPr>
+        <w:t>e.g.</w:t>
+      </w:r>
+      <w:proofErr w:type="gramEnd"/>
+      <w:r>
+        <w:rPr>
+          <w:lang w:val="en-US"/>
+        </w:rPr>
+        <w:t xml:space="preserve"> 4.</w:t>
       </w:r>
     </w:p>
     <w:p>
@@ -156,6 +170,7 @@
         <w:t xml:space="preserve">.7, but don't use </w:t>
       </w:r>
       <w:proofErr w:type="spellStart"/>
+      <w:proofErr w:type="gramStart"/>
       <w:r>
         <w:rPr>
           <w:rFonts w:ascii="Courier New" w:hAnsi="Courier New" w:cs="Courier New"/>
@@ -164,6 +179,7 @@
         <w:t>turnstile.wait</w:t>
       </w:r>
       <w:proofErr w:type="spellEnd"/>
+      <w:proofErr w:type="gramEnd"/>
       <w:r>
         <w:rPr>
           <w:rFonts w:ascii="Courier New" w:hAnsi="Courier New" w:cs="Courier New"/>
@@ -200,7 +216,21 @@
         <w:rPr>
           <w:lang w:val="en-US"/>
         </w:rPr>
-        <w:t>Tip: do not start with the code as given in LBoS and move some statements around until it more or less seems to work, but start with an empty sheet and write a clean implementation.</w:t>
+        <w:t xml:space="preserve">Tip: do not start with the code as given in LBoS and move some statements around until it more or less seems to </w:t>
+      </w:r>
+      <w:proofErr w:type="gramStart"/>
+      <w:r>
+        <w:rPr>
+          <w:lang w:val="en-US"/>
+        </w:rPr>
+        <w:t>work, but</w:t>
+      </w:r>
+      <w:proofErr w:type="gramEnd"/>
+      <w:r>
+        <w:rPr>
+          <w:lang w:val="en-US"/>
+        </w:rPr>
+        <w:t xml:space="preserve"> start with an empty sheet and write a clean implementation.</w:t>
       </w:r>
     </w:p>
     <w:p>
@@ -407,34 +437,20 @@
     </w:p>
     <w:p>
       <w:pPr>
-        <w:pStyle w:val="Heading3"/>
-        <w:rPr>
-          <w:lang w:val="en-US"/>
-        </w:rPr>
-      </w:pPr>
-      <w:r>
-        <w:rPr>
-          <w:lang w:val="en-US"/>
-        </w:rPr>
-        <w:t>G</w:t>
-      </w:r>
-      <w:r>
-        <w:rPr>
-          <w:lang w:val="en-US"/>
-        </w:rPr>
-        <w:t xml:space="preserve"> </w:t>
-      </w:r>
-      <w:r>
-        <w:rPr>
-          <w:lang w:val="en-US"/>
-        </w:rPr>
-        <w:tab/>
-      </w:r>
-      <w:r>
-        <w:rPr>
-          <w:lang w:val="en-US"/>
-        </w:rPr>
-        <w:t>3.8 Queue: followers &amp; leaders</w:t>
+        <w:pStyle w:val="Heading2"/>
+        <w:numPr>
+          <w:ilvl w:val="0"/>
+          <w:numId w:val="0"/>
+        </w:numPr>
+        <w:rPr>
+          <w:lang w:val="en-US"/>
+        </w:rPr>
+      </w:pPr>
+      <w:r>
+        <w:rPr>
+          <w:lang w:val="en-US"/>
+        </w:rPr>
+        <w:t>Answer</w:t>
       </w:r>
     </w:p>
     <w:p>
@@ -447,19 +463,7 @@
         <w:rPr>
           <w:lang w:val="en-US"/>
         </w:rPr>
-        <w:t xml:space="preserve">Make a symmetric implementation of the 3.8 problem </w:t>
-      </w:r>
-      <w:r>
-        <w:rPr>
-          <w:lang w:val="en-US"/>
-        </w:rPr>
-        <w:t>with a pipet; without counters</w:t>
-      </w:r>
-      <w:r>
-        <w:rPr>
-          <w:lang w:val="en-US"/>
-        </w:rPr>
-        <w:t>.</w:t>
+        <w:t>For these 2 assignments we designed 2 different solutions.</w:t>
       </w:r>
     </w:p>
     <w:p>
@@ -472,8 +476,252 @@
         <w:rPr>
           <w:lang w:val="en-US"/>
         </w:rPr>
-        <w:t>Ensure that an arbitrary number of follower and leader threads can be started (e.g. N=5)</w:t>
-      </w:r>
+        <w:t xml:space="preserve">Our first solution was done using </w:t>
+      </w:r>
+      <w:proofErr w:type="gramStart"/>
+      <w:r>
+        <w:rPr>
+          <w:lang w:val="en-US"/>
+        </w:rPr>
+        <w:t>asymmetry, and</w:t>
+      </w:r>
+      <w:proofErr w:type="gramEnd"/>
+      <w:r>
+        <w:rPr>
+          <w:lang w:val="en-US"/>
+        </w:rPr>
+        <w:t xml:space="preserve"> involved n+1 threads. The extra threads </w:t>
+      </w:r>
+      <w:proofErr w:type="gramStart"/>
+      <w:r>
+        <w:rPr>
+          <w:lang w:val="en-US"/>
+        </w:rPr>
+        <w:t>is</w:t>
+      </w:r>
+      <w:proofErr w:type="gramEnd"/>
+      <w:r>
+        <w:rPr>
+          <w:lang w:val="en-US"/>
+        </w:rPr>
+        <w:t xml:space="preserve"> in charge of scheduling when the other n threads are allowed to proceed.  The code for this solution can be found in the file: </w:t>
+      </w:r>
+      <w:proofErr w:type="gramStart"/>
+      <w:r>
+        <w:rPr>
+          <w:rFonts w:ascii="Consolas" w:hAnsi="Consolas"/>
+          <w:lang w:val="en-US"/>
+        </w:rPr>
+        <w:t>assignment_EF_assymetric.md</w:t>
+      </w:r>
+      <w:proofErr w:type="gramEnd"/>
+    </w:p>
+    <w:p>
+      <w:pPr>
+        <w:rPr>
+          <w:lang w:val="en-US"/>
+        </w:rPr>
+      </w:pPr>
+      <w:r>
+        <w:rPr>
+          <w:lang w:val="en-US"/>
+        </w:rPr>
+        <w:t xml:space="preserve">Our second solution has several implementations. One using semaphores and variables, and one using just variables. The underlying mechanism for both is the same, in that they involve calling </w:t>
+      </w:r>
+      <w:proofErr w:type="gramStart"/>
+      <w:r>
+        <w:rPr>
+          <w:lang w:val="en-US"/>
+        </w:rPr>
+        <w:t>wait(</w:t>
+      </w:r>
+      <w:proofErr w:type="gramEnd"/>
+      <w:r>
+        <w:rPr>
+          <w:lang w:val="en-US"/>
+        </w:rPr>
+        <w:t xml:space="preserve">) on a specific semaphore numerous amount of times until the right amount of signals have been given by other waiting threads. These 2 implementations can be found in the file: </w:t>
+      </w:r>
+      <w:proofErr w:type="gramStart"/>
+      <w:r>
+        <w:rPr>
+          <w:rFonts w:ascii="Consolas" w:hAnsi="Consolas"/>
+          <w:lang w:val="en-US"/>
+        </w:rPr>
+        <w:t>assignment_EF_symmetric.md</w:t>
+      </w:r>
+      <w:proofErr w:type="gramEnd"/>
+    </w:p>
+    <w:p>
+      <w:pPr>
+        <w:rPr>
+          <w:lang w:val="en-US"/>
+        </w:rPr>
+      </w:pPr>
+      <w:r>
+        <w:rPr>
+          <w:lang w:val="en-US"/>
+        </w:rPr>
+        <w:t>Note: the bottom of the file contains the solution that was provided by school.</w:t>
+      </w:r>
+      <w:r>
+        <w:rPr>
+          <w:lang w:val="en-US"/>
+        </w:rPr>
+        <w:br w:type="page"/>
+      </w:r>
+    </w:p>
+    <w:p>
+      <w:pPr>
+        <w:pStyle w:val="Heading3"/>
+        <w:rPr>
+          <w:lang w:val="en-US"/>
+        </w:rPr>
+      </w:pPr>
+      <w:r>
+        <w:rPr>
+          <w:lang w:val="en-US"/>
+        </w:rPr>
+        <w:lastRenderedPageBreak/>
+        <w:t>G</w:t>
+      </w:r>
+      <w:r>
+        <w:rPr>
+          <w:lang w:val="en-US"/>
+        </w:rPr>
+        <w:t xml:space="preserve"> </w:t>
+      </w:r>
+      <w:r>
+        <w:rPr>
+          <w:lang w:val="en-US"/>
+        </w:rPr>
+        <w:tab/>
+      </w:r>
+      <w:r>
+        <w:rPr>
+          <w:lang w:val="en-US"/>
+        </w:rPr>
+        <w:t>3.8 Queue: followers &amp; leaders</w:t>
+      </w:r>
+    </w:p>
+    <w:p>
+      <w:pPr>
+        <w:rPr>
+          <w:lang w:val="en-US"/>
+        </w:rPr>
+      </w:pPr>
+      <w:r>
+        <w:rPr>
+          <w:lang w:val="en-US"/>
+        </w:rPr>
+        <w:t xml:space="preserve">Make a symmetric implementation of the 3.8 problem </w:t>
+      </w:r>
+      <w:r>
+        <w:rPr>
+          <w:lang w:val="en-US"/>
+        </w:rPr>
+        <w:t xml:space="preserve">with a </w:t>
+      </w:r>
+      <w:proofErr w:type="gramStart"/>
+      <w:r>
+        <w:rPr>
+          <w:lang w:val="en-US"/>
+        </w:rPr>
+        <w:t>pipet;</w:t>
+      </w:r>
+      <w:proofErr w:type="gramEnd"/>
+      <w:r>
+        <w:rPr>
+          <w:lang w:val="en-US"/>
+        </w:rPr>
+        <w:t xml:space="preserve"> without counters</w:t>
+      </w:r>
+      <w:r>
+        <w:rPr>
+          <w:lang w:val="en-US"/>
+        </w:rPr>
+        <w:t>.</w:t>
+      </w:r>
+    </w:p>
+    <w:p>
+      <w:pPr>
+        <w:rPr>
+          <w:lang w:val="en-US"/>
+        </w:rPr>
+      </w:pPr>
+      <w:r>
+        <w:rPr>
+          <w:lang w:val="en-US"/>
+        </w:rPr>
+        <w:t>Ensure that an arbitrary number of follower and leader threads can be started (</w:t>
+      </w:r>
+      <w:proofErr w:type="gramStart"/>
+      <w:r>
+        <w:rPr>
+          <w:lang w:val="en-US"/>
+        </w:rPr>
+        <w:t>e.g.</w:t>
+      </w:r>
+      <w:proofErr w:type="gramEnd"/>
+      <w:r>
+        <w:rPr>
+          <w:lang w:val="en-US"/>
+        </w:rPr>
+        <w:t xml:space="preserve"> N=5)</w:t>
+      </w:r>
+    </w:p>
+    <w:p>
+      <w:pPr>
+        <w:pStyle w:val="Heading2"/>
+        <w:numPr>
+          <w:ilvl w:val="0"/>
+          <w:numId w:val="0"/>
+        </w:numPr>
+        <w:ind w:left="576" w:hanging="576"/>
+        <w:rPr>
+          <w:lang w:val="en-US"/>
+        </w:rPr>
+      </w:pPr>
+      <w:r>
+        <w:rPr>
+          <w:lang w:val="en-US"/>
+        </w:rPr>
+        <w:t>Answer</w:t>
+      </w:r>
+    </w:p>
+    <w:p>
+      <w:pPr>
+        <w:rPr>
+          <w:lang w:val="en-US"/>
+        </w:rPr>
+      </w:pPr>
+      <w:r>
+        <w:rPr>
+          <w:lang w:val="en-US"/>
+        </w:rPr>
+        <w:t xml:space="preserve">For this we created a solution in which the pipet acts as both the mutex as well as the queue. Inside of this pipet we use a </w:t>
+      </w:r>
+      <w:r>
+        <w:rPr>
+          <w:lang w:val="en-US"/>
+        </w:rPr>
+        <w:t>rendezvous</w:t>
+      </w:r>
+      <w:r>
+        <w:rPr>
+          <w:lang w:val="en-US"/>
+        </w:rPr>
+        <w:t xml:space="preserve"> to align the 2 threads with one another. The code for this can be found in the file: </w:t>
+      </w:r>
+      <w:proofErr w:type="gramStart"/>
+      <w:r>
+        <w:rPr>
+          <w:rFonts w:ascii="Consolas" w:hAnsi="Consolas"/>
+          <w:lang w:val="en-US"/>
+        </w:rPr>
+        <w:t>assignment_G.md</w:t>
+      </w:r>
+      <w:proofErr w:type="gramEnd"/>
     </w:p>
     <w:p>
       <w:pPr>
@@ -2582,6 +2830,7 @@
     <w:lsdException w:name="HTML Sample" w:semiHidden="1" w:unhideWhenUsed="1"/>
     <w:lsdException w:name="HTML Typewriter" w:semiHidden="1" w:unhideWhenUsed="1"/>
     <w:lsdException w:name="HTML Variable" w:semiHidden="1" w:unhideWhenUsed="1"/>
+    <w:lsdException w:name="Normal Table" w:semiHidden="1" w:unhideWhenUsed="1"/>
     <w:lsdException w:name="annotation subject" w:semiHidden="1" w:unhideWhenUsed="1"/>
     <w:lsdException w:name="No List" w:semiHidden="1" w:unhideWhenUsed="1"/>
     <w:lsdException w:name="Outline List 1" w:semiHidden="1" w:unhideWhenUsed="1"/>
@@ -2624,8 +2873,11 @@
     <w:lsdException w:name="Table Contemporary" w:semiHidden="1" w:unhideWhenUsed="1"/>
     <w:lsdException w:name="Table Elegant" w:semiHidden="1" w:unhideWhenUsed="1"/>
     <w:lsdException w:name="Table Professional" w:semiHidden="1" w:unhideWhenUsed="1"/>
+    <w:lsdException w:name="Table Subtle 1" w:semiHidden="1" w:unhideWhenUsed="1"/>
     <w:lsdException w:name="Table Subtle 2" w:semiHidden="1" w:unhideWhenUsed="1"/>
     <w:lsdException w:name="Table Web 1" w:semiHidden="1" w:unhideWhenUsed="1"/>
+    <w:lsdException w:name="Table Web 2" w:semiHidden="1" w:unhideWhenUsed="1"/>
+    <w:lsdException w:name="Table Web 3" w:semiHidden="1" w:unhideWhenUsed="1"/>
     <w:lsdException w:name="Balloon Text" w:semiHidden="1" w:unhideWhenUsed="1"/>
     <w:lsdException w:name="Table Grid" w:uiPriority="39"/>
     <w:lsdException w:name="Table Theme" w:semiHidden="1" w:unhideWhenUsed="1"/>
@@ -3691,21 +3943,6 @@
 </file>
 
 <file path=customXml/item1.xml><?xml version="1.0" encoding="utf-8"?>
-<p:properties xmlns:p="http://schemas.microsoft.com/office/2006/metadata/properties" xmlns:xsi="http://www.w3.org/2001/XMLSchema-instance" xmlns:pc="http://schemas.microsoft.com/office/infopath/2007/PartnerControls">
-  <documentManagement/>
-</p:properties>
-</file>
-
-<file path=customXml/item2.xml><?xml version="1.0" encoding="utf-8"?>
-<?mso-contentType ?>
-<FormTemplates xmlns="http://schemas.microsoft.com/sharepoint/v3/contenttype/forms">
-  <Display>DocumentLibraryForm</Display>
-  <Edit>DocumentLibraryForm</Edit>
-  <New>DocumentLibraryForm</New>
-</FormTemplates>
-</file>
-
-<file path=customXml/item3.xml><?xml version="1.0" encoding="utf-8"?>
 <ct:contentTypeSchema xmlns:ct="http://schemas.microsoft.com/office/2006/metadata/contentType" xmlns:ma="http://schemas.microsoft.com/office/2006/metadata/properties/metaAttributes" ct:_="" ma:_="" ma:contentTypeName="Document" ma:contentTypeID="0x0101004D43F47BAB1AF54DA382DC2E30CB6F48" ma:contentTypeVersion="0" ma:contentTypeDescription="Create a new document." ma:contentTypeScope="" ma:versionID="ea7238d2a2a8bee956b9a53ca5bc6b9d">
   <xsd:schema xmlns:xsd="http://www.w3.org/2001/XMLSchema" xmlns:xs="http://www.w3.org/2001/XMLSchema" xmlns:p="http://schemas.microsoft.com/office/2006/metadata/properties" targetNamespace="http://schemas.microsoft.com/office/2006/metadata/properties" ma:root="true" ma:fieldsID="067e30616eeadeb776f014c5fbcfd813">
     <xsd:element name="properties">
@@ -3819,28 +4056,26 @@
 </ct:contentTypeSchema>
 </file>
 
+<file path=customXml/item2.xml><?xml version="1.0" encoding="utf-8"?>
+<?mso-contentType ?>
+<FormTemplates xmlns="http://schemas.microsoft.com/sharepoint/v3/contenttype/forms">
+  <Display>DocumentLibraryForm</Display>
+  <Edit>DocumentLibraryForm</Edit>
+  <New>DocumentLibraryForm</New>
+</FormTemplates>
+</file>
+
+<file path=customXml/item3.xml><?xml version="1.0" encoding="utf-8"?>
+<p:properties xmlns:p="http://schemas.microsoft.com/office/2006/metadata/properties" xmlns:xsi="http://www.w3.org/2001/XMLSchema-instance" xmlns:pc="http://schemas.microsoft.com/office/infopath/2007/PartnerControls">
+  <documentManagement/>
+</p:properties>
+</file>
+
 <file path=customXml/item4.xml><?xml version="1.0" encoding="utf-8"?>
 <b:Sources xmlns:b="http://schemas.openxmlformats.org/officeDocument/2006/bibliography" xmlns="http://schemas.openxmlformats.org/officeDocument/2006/bibliography" SelectedStyle="\APASixthEditionOfficeOnline.xsl" StyleName="APA" Version="6"/>
 </file>
 
 <file path=customXml/itemProps1.xml><?xml version="1.0" encoding="utf-8"?>
-<ds:datastoreItem xmlns:ds="http://schemas.openxmlformats.org/officeDocument/2006/customXml" ds:itemID="{4DFFA25F-07D1-42B3-91D0-8D559458605B}">
-  <ds:schemaRefs>
-    <ds:schemaRef ds:uri="http://schemas.microsoft.com/office/2006/metadata/properties"/>
-    <ds:schemaRef ds:uri="http://schemas.microsoft.com/office/infopath/2007/PartnerControls"/>
-  </ds:schemaRefs>
-</ds:datastoreItem>
-</file>
-
-<file path=customXml/itemProps2.xml><?xml version="1.0" encoding="utf-8"?>
-<ds:datastoreItem xmlns:ds="http://schemas.openxmlformats.org/officeDocument/2006/customXml" ds:itemID="{90B0ECFF-0A44-4DE4-B179-6E69D770F2BD}">
-  <ds:schemaRefs>
-    <ds:schemaRef ds:uri="http://schemas.microsoft.com/sharepoint/v3/contenttype/forms"/>
-  </ds:schemaRefs>
-</ds:datastoreItem>
-</file>
-
-<file path=customXml/itemProps3.xml><?xml version="1.0" encoding="utf-8"?>
 <ds:datastoreItem xmlns:ds="http://schemas.openxmlformats.org/officeDocument/2006/customXml" ds:itemID="{DC2A9464-9BB5-451A-B05D-3DADC5DC6CEC}">
   <ds:schemaRefs>
     <ds:schemaRef ds:uri="http://schemas.microsoft.com/office/2006/metadata/contentType"/>
@@ -3856,6 +4091,23 @@
 </ds:datastoreItem>
 </file>
 
+<file path=customXml/itemProps2.xml><?xml version="1.0" encoding="utf-8"?>
+<ds:datastoreItem xmlns:ds="http://schemas.openxmlformats.org/officeDocument/2006/customXml" ds:itemID="{90B0ECFF-0A44-4DE4-B179-6E69D770F2BD}">
+  <ds:schemaRefs>
+    <ds:schemaRef ds:uri="http://schemas.microsoft.com/sharepoint/v3/contenttype/forms"/>
+  </ds:schemaRefs>
+</ds:datastoreItem>
+</file>
+
+<file path=customXml/itemProps3.xml><?xml version="1.0" encoding="utf-8"?>
+<ds:datastoreItem xmlns:ds="http://schemas.openxmlformats.org/officeDocument/2006/customXml" ds:itemID="{4DFFA25F-07D1-42B3-91D0-8D559458605B}">
+  <ds:schemaRefs>
+    <ds:schemaRef ds:uri="http://schemas.microsoft.com/office/2006/metadata/properties"/>
+    <ds:schemaRef ds:uri="http://schemas.microsoft.com/office/infopath/2007/PartnerControls"/>
+  </ds:schemaRefs>
+</ds:datastoreItem>
+</file>
+
 <file path=customXml/itemProps4.xml><?xml version="1.0" encoding="utf-8"?>
 <ds:datastoreItem xmlns:ds="http://schemas.openxmlformats.org/officeDocument/2006/customXml" ds:itemID="{D21DC68A-1E03-48D0-87F6-279EF86FA5D2}">
   <ds:schemaRefs>

</xml_diff>

<commit_message>
Add extra explanation and code examples for that can be run on the simulator
</commit_message>
<xml_diff>
--- a/Week 2/Week 2.docx
+++ b/Week 2/Week 2.docx
@@ -84,21 +84,7 @@
         <w:rPr>
           <w:lang w:val="en-US"/>
         </w:rPr>
-        <w:t xml:space="preserve">.7, but only with the use of semaphores (so no counters). The number of threads is known at compile time, </w:t>
-      </w:r>
-      <w:proofErr w:type="gramStart"/>
-      <w:r>
-        <w:rPr>
-          <w:lang w:val="en-US"/>
-        </w:rPr>
-        <w:t>e.g.</w:t>
-      </w:r>
-      <w:proofErr w:type="gramEnd"/>
-      <w:r>
-        <w:rPr>
-          <w:lang w:val="en-US"/>
-        </w:rPr>
-        <w:t xml:space="preserve"> 4.</w:t>
+        <w:t>.7, but only with the use of semaphores (so no counters). The number of threads is known at compile time, e.g. 4.</w:t>
       </w:r>
     </w:p>
     <w:p>
@@ -169,7 +155,7 @@
         </w:rPr>
         <w:t xml:space="preserve">.7, but don't use </w:t>
       </w:r>
-      <w:proofErr w:type="gramStart"/>
+      <w:proofErr w:type="spellStart"/>
       <w:r>
         <w:rPr>
           <w:rFonts w:ascii="Courier New" w:hAnsi="Courier New" w:cs="Courier New"/>
@@ -177,7 +163,7 @@
         </w:rPr>
         <w:t>turnstile.wait</w:t>
       </w:r>
-      <w:proofErr w:type="gramEnd"/>
+      <w:proofErr w:type="spellEnd"/>
       <w:r>
         <w:rPr>
           <w:rFonts w:ascii="Courier New" w:hAnsi="Courier New" w:cs="Courier New"/>
@@ -214,21 +200,21 @@
         <w:rPr>
           <w:lang w:val="en-US"/>
         </w:rPr>
-        <w:t xml:space="preserve">Tip: do not start with the code as given in LBoS and move some statements around until it more or less seems to </w:t>
-      </w:r>
-      <w:proofErr w:type="gramStart"/>
-      <w:r>
-        <w:rPr>
-          <w:lang w:val="en-US"/>
-        </w:rPr>
-        <w:t>work, but</w:t>
-      </w:r>
-      <w:proofErr w:type="gramEnd"/>
-      <w:r>
-        <w:rPr>
-          <w:lang w:val="en-US"/>
-        </w:rPr>
-        <w:t xml:space="preserve"> start with an empty sheet and write a clean implementation.</w:t>
+        <w:t xml:space="preserve">Tip: do not start with the code as given in </w:t>
+      </w:r>
+      <w:proofErr w:type="spellStart"/>
+      <w:r>
+        <w:rPr>
+          <w:lang w:val="en-US"/>
+        </w:rPr>
+        <w:t>LBoS</w:t>
+      </w:r>
+      <w:proofErr w:type="spellEnd"/>
+      <w:r>
+        <w:rPr>
+          <w:lang w:val="en-US"/>
+        </w:rPr>
+        <w:t xml:space="preserve"> and move some statements around until it more or less seems to work, but start with an empty sheet and write a clean implementation.</w:t>
       </w:r>
     </w:p>
     <w:p>
@@ -461,7 +447,105 @@
         <w:rPr>
           <w:lang w:val="en-US"/>
         </w:rPr>
-        <w:t>For these 2 assignments we designed 2 different solutions.</w:t>
+        <w:t xml:space="preserve">For these </w:t>
+      </w:r>
+      <w:r>
+        <w:rPr>
+          <w:lang w:val="en-US"/>
+        </w:rPr>
+        <w:t>two</w:t>
+      </w:r>
+      <w:r>
+        <w:rPr>
+          <w:lang w:val="en-US"/>
+        </w:rPr>
+        <w:t xml:space="preserve"> assignments</w:t>
+      </w:r>
+      <w:r>
+        <w:rPr>
+          <w:lang w:val="en-US"/>
+        </w:rPr>
+        <w:t>,</w:t>
+      </w:r>
+      <w:r>
+        <w:rPr>
+          <w:lang w:val="en-US"/>
+        </w:rPr>
+        <w:t xml:space="preserve"> we</w:t>
+      </w:r>
+      <w:r>
+        <w:rPr>
+          <w:lang w:val="en-US"/>
+        </w:rPr>
+        <w:t xml:space="preserve"> have</w:t>
+      </w:r>
+      <w:r>
+        <w:rPr>
+          <w:lang w:val="en-US"/>
+        </w:rPr>
+        <w:t xml:space="preserve"> designed </w:t>
+      </w:r>
+      <w:r>
+        <w:rPr>
+          <w:lang w:val="en-US"/>
+        </w:rPr>
+        <w:t>four</w:t>
+      </w:r>
+      <w:r>
+        <w:rPr>
+          <w:lang w:val="en-US"/>
+        </w:rPr>
+        <w:t xml:space="preserve"> different solutions.</w:t>
+      </w:r>
+      <w:r>
+        <w:rPr>
+          <w:lang w:val="en-US"/>
+        </w:rPr>
+        <w:t xml:space="preserve"> These solutions are first an asymmetric solution. The second solution uses variables and semaphores but is symmetric. The third uses only semaphores. Our fourth and final solution also only uses semaphores. We did receive a few hints from Joris to come up with it.</w:t>
+      </w:r>
+    </w:p>
+    <w:p>
+      <w:pPr>
+        <w:rPr>
+          <w:b/>
+          <w:bCs/>
+          <w:lang w:val="en-US"/>
+        </w:rPr>
+      </w:pPr>
+    </w:p>
+    <w:p>
+      <w:pPr>
+        <w:rPr>
+          <w:b/>
+          <w:bCs/>
+          <w:lang w:val="en-US"/>
+        </w:rPr>
+      </w:pPr>
+      <w:r>
+        <w:rPr>
+          <w:b/>
+          <w:bCs/>
+          <w:lang w:val="en-US"/>
+        </w:rPr>
+        <w:br w:type="page"/>
+      </w:r>
+    </w:p>
+    <w:p>
+      <w:pPr>
+        <w:rPr>
+          <w:b/>
+          <w:bCs/>
+          <w:lang w:val="en-US"/>
+        </w:rPr>
+      </w:pPr>
+      <w:r>
+        <w:rPr>
+          <w:b/>
+          <w:bCs/>
+          <w:lang w:val="en-US"/>
+        </w:rPr>
+        <w:lastRenderedPageBreak/>
+        <w:t>Asymmetric solution:</w:t>
       </w:r>
     </w:p>
     <w:p>
@@ -475,37 +559,20 @@
         <w:rPr>
           <w:lang w:val="en-US"/>
         </w:rPr>
-        <w:t xml:space="preserve">Our first solution was done using </w:t>
-      </w:r>
-      <w:proofErr w:type="gramStart"/>
-      <w:r>
-        <w:rPr>
-          <w:lang w:val="en-US"/>
-        </w:rPr>
-        <w:t>asymmetry, and</w:t>
-      </w:r>
-      <w:proofErr w:type="gramEnd"/>
-      <w:r>
-        <w:rPr>
-          <w:lang w:val="en-US"/>
-        </w:rPr>
-        <w:t xml:space="preserve"> involved n+1 threads. The extra threads </w:t>
-      </w:r>
-      <w:proofErr w:type="gramStart"/>
-      <w:r>
-        <w:rPr>
-          <w:lang w:val="en-US"/>
-        </w:rPr>
-        <w:t>is</w:t>
-      </w:r>
-      <w:proofErr w:type="gramEnd"/>
+        <w:t xml:space="preserve">Our first solution was done using asymmetry and involved n+1 threads. The extra threads </w:t>
+      </w:r>
+      <w:r>
+        <w:rPr>
+          <w:lang w:val="en-US"/>
+        </w:rPr>
+        <w:t>are</w:t>
+      </w:r>
       <w:r>
         <w:rPr>
           <w:lang w:val="en-US"/>
         </w:rPr>
         <w:t xml:space="preserve"> in charge of scheduling when the other n threads are allowed to proceed.  The code for this solution can be found in the file: </w:t>
       </w:r>
-      <w:proofErr w:type="gramStart"/>
       <w:r>
         <w:rPr>
           <w:rFonts w:ascii="Consolas" w:hAnsi="Consolas"/>
@@ -513,21 +580,35 @@
         </w:rPr>
         <w:t>assignment_EF_assymetric.md</w:t>
       </w:r>
-      <w:proofErr w:type="gramEnd"/>
     </w:p>
     <w:p>
       <w:pPr>
         <w:rPr>
           <w:noProof/>
+          <w:lang w:val="en-US"/>
         </w:rPr>
       </w:pPr>
       <w:r>
         <w:rPr>
           <w:noProof/>
-        </w:rPr>
-        <w:lastRenderedPageBreak/>
+          <w:lang w:val="en-US"/>
+        </w:rPr>
+        <w:t>The first solution used two different turnstiles and four semaphores:</w:t>
+      </w:r>
+    </w:p>
+    <w:p>
+      <w:pPr>
+        <w:rPr>
+          <w:noProof/>
+          <w:lang w:val="en-US"/>
+        </w:rPr>
+      </w:pPr>
+      <w:r>
+        <w:rPr>
+          <w:noProof/>
+        </w:rPr>
         <w:drawing>
-          <wp:inline distT="0" distB="0" distL="0" distR="0" wp14:anchorId="5C1E35CB" wp14:editId="0E0282D8">
+          <wp:inline distT="0" distB="0" distL="0" distR="0" wp14:anchorId="499F4C04" wp14:editId="7F3414FC">
             <wp:extent cx="2276475" cy="1857375"/>
             <wp:effectExtent l="0" t="0" r="9525" b="9525"/>
             <wp:docPr id="2" name="Picture 2"/>
@@ -562,9 +643,33 @@
           </wp:inline>
         </w:drawing>
       </w:r>
-      <w:r>
+    </w:p>
+    <w:p>
+      <w:pPr>
         <w:rPr>
           <w:noProof/>
+          <w:lang w:val="en-US"/>
+        </w:rPr>
+      </w:pPr>
+      <w:r>
+        <w:rPr>
+          <w:noProof/>
+          <w:lang w:val="en-US"/>
+        </w:rPr>
+        <w:t>What this solution does is have a single Barrier thread that only makes all the other threads wait. This is how that thread looks:</w:t>
+      </w:r>
+    </w:p>
+    <w:p>
+      <w:pPr>
+        <w:rPr>
+          <w:noProof/>
+          <w:lang w:val="en-US"/>
+        </w:rPr>
+      </w:pPr>
+      <w:r>
+        <w:rPr>
+          <w:noProof/>
+          <w:lang w:val="en-US"/>
         </w:rPr>
         <w:t xml:space="preserve"> </w:t>
       </w:r>
@@ -573,10 +678,10 @@
           <w:noProof/>
         </w:rPr>
         <w:drawing>
-          <wp:inline distT="0" distB="0" distL="0" distR="0" wp14:anchorId="1CB44AD0" wp14:editId="4BA6CA7B">
-            <wp:extent cx="2505075" cy="2381250"/>
-            <wp:effectExtent l="0" t="0" r="9525" b="0"/>
-            <wp:docPr id="3" name="Picture 3"/>
+          <wp:inline distT="0" distB="0" distL="0" distR="0" wp14:anchorId="12717F35" wp14:editId="2729DE36">
+            <wp:extent cx="2505075" cy="3419475"/>
+            <wp:effectExtent l="0" t="0" r="9525" b="9525"/>
+            <wp:docPr id="9" name="Picture 9"/>
             <wp:cNvGraphicFramePr>
               <a:graphicFrameLocks xmlns:a="http://schemas.openxmlformats.org/drawingml/2006/main" noChangeAspect="1"/>
             </wp:cNvGraphicFramePr>
@@ -596,7 +701,7 @@
                   <pic:spPr>
                     <a:xfrm>
                       <a:off x="0" y="0"/>
-                      <a:ext cx="2505075" cy="2381250"/>
+                      <a:ext cx="2505075" cy="3419475"/>
                     </a:xfrm>
                     <a:prstGeom prst="rect">
                       <a:avLst/>
@@ -613,16 +718,84 @@
       <w:pPr>
         <w:rPr>
           <w:noProof/>
+          <w:lang w:val="en-US"/>
         </w:rPr>
       </w:pPr>
       <w:r>
         <w:rPr>
           <w:noProof/>
+          <w:lang w:val="en-US"/>
+        </w:rPr>
+        <w:br w:type="page"/>
+      </w:r>
+    </w:p>
+    <w:p>
+      <w:pPr>
+        <w:rPr>
+          <w:noProof/>
+          <w:lang w:val="en-US"/>
+        </w:rPr>
+      </w:pPr>
+      <w:r>
+        <w:rPr>
+          <w:noProof/>
+          <w:lang w:val="en-US"/>
+        </w:rPr>
+        <w:lastRenderedPageBreak/>
+        <w:t xml:space="preserve">Then the other thread signals the barriers threads semaphores. Then after they single they will wait for the turnstile. When all threads have arrived the barrier thread </w:t>
+      </w:r>
+      <w:r>
+        <w:rPr>
+          <w:noProof/>
+          <w:lang w:val="en-US"/>
+        </w:rPr>
+        <w:t>preloads</w:t>
+      </w:r>
+      <w:r>
+        <w:rPr>
+          <w:noProof/>
+          <w:lang w:val="en-US"/>
+        </w:rPr>
+        <w:t xml:space="preserve"> the turnstiles</w:t>
+      </w:r>
+      <w:r>
+        <w:rPr>
+          <w:noProof/>
+          <w:lang w:val="en-US"/>
+        </w:rPr>
+        <w:t xml:space="preserve"> for the others</w:t>
+      </w:r>
+      <w:r>
+        <w:rPr>
+          <w:noProof/>
+          <w:lang w:val="en-US"/>
+        </w:rPr>
+        <w:t>:</w:t>
+      </w:r>
+    </w:p>
+    <w:p>
+      <w:pPr>
+        <w:rPr>
+          <w:noProof/>
+          <w:lang w:val="en-US"/>
+        </w:rPr>
+      </w:pPr>
+      <w:r>
+        <w:rPr>
+          <w:noProof/>
         </w:rPr>
         <w:drawing>
-          <wp:inline distT="0" distB="0" distL="0" distR="0" wp14:anchorId="7EFF51F2" wp14:editId="23F7A222">
-            <wp:extent cx="2724150" cy="2381250"/>
-            <wp:effectExtent l="0" t="0" r="0" b="0"/>
+          <wp:anchor distT="0" distB="0" distL="114300" distR="114300" simplePos="0" relativeHeight="251671552" behindDoc="1" locked="0" layoutInCell="1" allowOverlap="1" wp14:anchorId="64D4F735" wp14:editId="2A021153">
+            <wp:simplePos x="0" y="0"/>
+            <wp:positionH relativeFrom="column">
+              <wp:posOffset>2576831</wp:posOffset>
+            </wp:positionH>
+            <wp:positionV relativeFrom="paragraph">
+              <wp:posOffset>8891</wp:posOffset>
+            </wp:positionV>
+            <wp:extent cx="2063750" cy="1804286"/>
+            <wp:effectExtent l="0" t="0" r="0" b="5715"/>
+            <wp:wrapNone/>
             <wp:docPr id="5" name="Picture 5"/>
             <wp:cNvGraphicFramePr>
               <a:graphicFrameLocks xmlns:a="http://schemas.openxmlformats.org/drawingml/2006/main" noChangeAspect="1"/>
@@ -635,7 +808,13 @@
                     <pic:cNvPicPr/>
                   </pic:nvPicPr>
                   <pic:blipFill>
-                    <a:blip r:embed="rId12"/>
+                    <a:blip r:embed="rId12">
+                      <a:extLst>
+                        <a:ext uri="{28A0092B-C50C-407E-A947-70E740481C1C}">
+                          <a14:useLocalDpi xmlns:a14="http://schemas.microsoft.com/office/drawing/2010/main" val="0"/>
+                        </a:ext>
+                      </a:extLst>
+                    </a:blip>
                     <a:stretch>
                       <a:fillRect/>
                     </a:stretch>
@@ -643,7 +822,7 @@
                   <pic:spPr>
                     <a:xfrm>
                       <a:off x="0" y="0"/>
-                      <a:ext cx="2724150" cy="2381250"/>
+                      <a:ext cx="2069002" cy="1808878"/>
                     </a:xfrm>
                     <a:prstGeom prst="rect">
                       <a:avLst/>
@@ -652,24 +831,24 @@
                 </pic:pic>
               </a:graphicData>
             </a:graphic>
-          </wp:inline>
+            <wp14:sizeRelH relativeFrom="margin">
+              <wp14:pctWidth>0</wp14:pctWidth>
+            </wp14:sizeRelH>
+            <wp14:sizeRelV relativeFrom="margin">
+              <wp14:pctHeight>0</wp14:pctHeight>
+            </wp14:sizeRelV>
+          </wp:anchor>
         </w:drawing>
       </w:r>
       <w:r>
         <w:rPr>
           <w:noProof/>
         </w:rPr>
-        <w:t xml:space="preserve"> </w:t>
-      </w:r>
-      <w:r>
-        <w:rPr>
-          <w:noProof/>
-        </w:rPr>
         <w:drawing>
-          <wp:inline distT="0" distB="0" distL="0" distR="0" wp14:anchorId="7E1EAE8D" wp14:editId="7A1B56E6">
-            <wp:extent cx="2276475" cy="2381250"/>
-            <wp:effectExtent l="0" t="0" r="9525" b="0"/>
-            <wp:docPr id="6" name="Picture 6"/>
+          <wp:inline distT="0" distB="0" distL="0" distR="0" wp14:anchorId="1CB44AD0" wp14:editId="73F35D3F">
+            <wp:extent cx="1903857" cy="1809750"/>
+            <wp:effectExtent l="0" t="0" r="1270" b="0"/>
+            <wp:docPr id="3" name="Picture 3"/>
             <wp:cNvGraphicFramePr>
               <a:graphicFrameLocks xmlns:a="http://schemas.openxmlformats.org/drawingml/2006/main" noChangeAspect="1"/>
             </wp:cNvGraphicFramePr>
@@ -689,7 +868,7 @@
                   <pic:spPr>
                     <a:xfrm>
                       <a:off x="0" y="0"/>
-                      <a:ext cx="2276475" cy="2381250"/>
+                      <a:ext cx="1909245" cy="1814872"/>
                     </a:xfrm>
                     <a:prstGeom prst="rect">
                       <a:avLst/>
@@ -705,17 +884,34 @@
     <w:p>
       <w:pPr>
         <w:rPr>
-          <w:lang w:val="en-US"/>
-        </w:rPr>
-      </w:pPr>
-      <w:r>
-        <w:rPr>
           <w:noProof/>
+          <w:lang w:val="en-US"/>
+        </w:rPr>
+      </w:pPr>
+    </w:p>
+    <w:p>
+      <w:pPr>
+        <w:rPr>
+          <w:noProof/>
+          <w:lang w:val="en-US"/>
+        </w:rPr>
+      </w:pPr>
+      <w:r>
+        <w:rPr>
+          <w:noProof/>
         </w:rPr>
         <w:drawing>
-          <wp:inline distT="0" distB="0" distL="0" distR="0" wp14:anchorId="5D8180F9" wp14:editId="4C3DB490">
-            <wp:extent cx="2476500" cy="2314575"/>
-            <wp:effectExtent l="0" t="0" r="0" b="9525"/>
+          <wp:anchor distT="0" distB="0" distL="114300" distR="114300" simplePos="0" relativeHeight="251667456" behindDoc="1" locked="0" layoutInCell="1" allowOverlap="1" wp14:anchorId="11541CEB" wp14:editId="681C48B6">
+            <wp:simplePos x="0" y="0"/>
+            <wp:positionH relativeFrom="column">
+              <wp:posOffset>2504440</wp:posOffset>
+            </wp:positionH>
+            <wp:positionV relativeFrom="paragraph">
+              <wp:posOffset>6350</wp:posOffset>
+            </wp:positionV>
+            <wp:extent cx="2139950" cy="2000030"/>
+            <wp:effectExtent l="0" t="0" r="0" b="635"/>
+            <wp:wrapNone/>
             <wp:docPr id="8" name="Picture 8"/>
             <wp:cNvGraphicFramePr>
               <a:graphicFrameLocks xmlns:a="http://schemas.openxmlformats.org/drawingml/2006/main" noChangeAspect="1"/>
@@ -727,42 +923,63 @@
                     <pic:cNvPr id="1" name=""/>
                     <pic:cNvPicPr/>
                   </pic:nvPicPr>
-                  <pic:blipFill>
-                    <a:blip r:embed="rId14"/>
-                    <a:stretch>
-                      <a:fillRect/>
-                    </a:stretch>
+                  <pic:blipFill rotWithShape="1">
+                    <a:blip r:embed="rId14">
+                      <a:extLst>
+                        <a:ext uri="{28A0092B-C50C-407E-A947-70E740481C1C}">
+                          <a14:useLocalDpi xmlns:a14="http://schemas.microsoft.com/office/drawing/2010/main" val="0"/>
+                        </a:ext>
+                      </a:extLst>
+                    </a:blip>
+                    <a:srcRect l="-3650" t="-476" r="3650" b="476"/>
+                    <a:stretch/>
                   </pic:blipFill>
-                  <pic:spPr>
+                  <pic:spPr bwMode="auto">
                     <a:xfrm>
                       <a:off x="0" y="0"/>
-                      <a:ext cx="2476500" cy="2314575"/>
+                      <a:ext cx="2139950" cy="2000030"/>
                     </a:xfrm>
                     <a:prstGeom prst="rect">
                       <a:avLst/>
                     </a:prstGeom>
+                    <a:ln>
+                      <a:noFill/>
+                    </a:ln>
+                    <a:extLst>
+                      <a:ext uri="{53640926-AAD7-44D8-BBD7-CCE9431645EC}">
+                        <a14:shadowObscured xmlns:a14="http://schemas.microsoft.com/office/drawing/2010/main"/>
+                      </a:ext>
+                    </a:extLst>
                   </pic:spPr>
                 </pic:pic>
               </a:graphicData>
             </a:graphic>
-          </wp:inline>
+            <wp14:sizeRelH relativeFrom="margin">
+              <wp14:pctWidth>0</wp14:pctWidth>
+            </wp14:sizeRelH>
+            <wp14:sizeRelV relativeFrom="margin">
+              <wp14:pctHeight>0</wp14:pctHeight>
+            </wp14:sizeRelV>
+          </wp:anchor>
         </w:drawing>
       </w:r>
       <w:r>
         <w:rPr>
           <w:noProof/>
         </w:rPr>
-        <w:t xml:space="preserve"> </w:t>
-      </w:r>
-      <w:r>
-        <w:rPr>
-          <w:noProof/>
-        </w:rPr>
         <w:drawing>
-          <wp:inline distT="0" distB="0" distL="0" distR="0" wp14:anchorId="5EBB3CE0" wp14:editId="501B369D">
-            <wp:extent cx="2505075" cy="3419475"/>
-            <wp:effectExtent l="0" t="0" r="9525" b="9525"/>
-            <wp:docPr id="9" name="Picture 9"/>
+          <wp:anchor distT="0" distB="0" distL="114300" distR="114300" simplePos="0" relativeHeight="251666432" behindDoc="1" locked="0" layoutInCell="1" allowOverlap="1" wp14:anchorId="7E1EAE8D" wp14:editId="3C44D01F">
+            <wp:simplePos x="0" y="0"/>
+            <wp:positionH relativeFrom="margin">
+              <wp:align>left</wp:align>
+            </wp:positionH>
+            <wp:positionV relativeFrom="paragraph">
+              <wp:posOffset>6350</wp:posOffset>
+            </wp:positionV>
+            <wp:extent cx="1914525" cy="2002641"/>
+            <wp:effectExtent l="0" t="0" r="0" b="0"/>
+            <wp:wrapNone/>
+            <wp:docPr id="6" name="Picture 6"/>
             <wp:cNvGraphicFramePr>
               <a:graphicFrameLocks xmlns:a="http://schemas.openxmlformats.org/drawingml/2006/main" noChangeAspect="1"/>
             </wp:cNvGraphicFramePr>
@@ -774,7 +991,13 @@
                     <pic:cNvPicPr/>
                   </pic:nvPicPr>
                   <pic:blipFill>
-                    <a:blip r:embed="rId15"/>
+                    <a:blip r:embed="rId15">
+                      <a:extLst>
+                        <a:ext uri="{28A0092B-C50C-407E-A947-70E740481C1C}">
+                          <a14:useLocalDpi xmlns:a14="http://schemas.microsoft.com/office/drawing/2010/main" val="0"/>
+                        </a:ext>
+                      </a:extLst>
+                    </a:blip>
                     <a:stretch>
                       <a:fillRect/>
                     </a:stretch>
@@ -782,7 +1005,7 @@
                   <pic:spPr>
                     <a:xfrm>
                       <a:off x="0" y="0"/>
-                      <a:ext cx="2505075" cy="3419475"/>
+                      <a:ext cx="1914525" cy="2002641"/>
                     </a:xfrm>
                     <a:prstGeom prst="rect">
                       <a:avLst/>
@@ -791,13 +1014,66 @@
                 </pic:pic>
               </a:graphicData>
             </a:graphic>
-          </wp:inline>
+            <wp14:sizeRelH relativeFrom="margin">
+              <wp14:pctWidth>0</wp14:pctWidth>
+            </wp14:sizeRelH>
+            <wp14:sizeRelV relativeFrom="margin">
+              <wp14:pctHeight>0</wp14:pctHeight>
+            </wp14:sizeRelV>
+          </wp:anchor>
         </w:drawing>
       </w:r>
     </w:p>
     <w:p>
       <w:pPr>
         <w:rPr>
+          <w:noProof/>
+          <w:lang w:val="en-US"/>
+        </w:rPr>
+      </w:pPr>
+    </w:p>
+    <w:p>
+      <w:pPr>
+        <w:rPr>
+          <w:noProof/>
+          <w:lang w:val="en-US"/>
+        </w:rPr>
+      </w:pPr>
+    </w:p>
+    <w:p>
+      <w:pPr>
+        <w:rPr>
+          <w:noProof/>
+          <w:lang w:val="en-US"/>
+        </w:rPr>
+      </w:pPr>
+    </w:p>
+    <w:p>
+      <w:pPr>
+        <w:rPr>
+          <w:noProof/>
+          <w:lang w:val="en-US"/>
+        </w:rPr>
+      </w:pPr>
+    </w:p>
+    <w:p>
+      <w:pPr>
+        <w:rPr>
+          <w:noProof/>
+          <w:lang w:val="en-US"/>
+        </w:rPr>
+      </w:pPr>
+    </w:p>
+    <w:p>
+      <w:pPr>
+        <w:rPr>
+          <w:lang w:val="en-US"/>
+        </w:rPr>
+      </w:pPr>
+    </w:p>
+    <w:p>
+      <w:pPr>
+        <w:rPr>
           <w:lang w:val="en-US"/>
         </w:rPr>
       </w:pPr>
@@ -811,6 +1087,24 @@
     <w:p>
       <w:pPr>
         <w:rPr>
+          <w:b/>
+          <w:bCs/>
+          <w:lang w:val="en-US"/>
+        </w:rPr>
+      </w:pPr>
+      <w:r>
+        <w:rPr>
+          <w:b/>
+          <w:bCs/>
+          <w:lang w:val="en-US"/>
+        </w:rPr>
+        <w:lastRenderedPageBreak/>
+        <w:t>Variable solution</w:t>
+      </w:r>
+    </w:p>
+    <w:p>
+      <w:pPr>
+        <w:rPr>
           <w:rFonts w:ascii="Consolas" w:hAnsi="Consolas"/>
           <w:lang w:val="en-US"/>
         </w:rPr>
@@ -819,24 +1113,20 @@
         <w:rPr>
           <w:lang w:val="en-US"/>
         </w:rPr>
-        <w:lastRenderedPageBreak/>
-        <w:t xml:space="preserve">Our second solution has several implementations. One using semaphores and variables, and one using just variables. The underlying mechanism for both is the same, in that they involve calling </w:t>
-      </w:r>
-      <w:proofErr w:type="gramStart"/>
-      <w:r>
-        <w:rPr>
-          <w:lang w:val="en-US"/>
-        </w:rPr>
-        <w:t>wait(</w:t>
-      </w:r>
-      <w:proofErr w:type="gramEnd"/>
-      <w:r>
-        <w:rPr>
-          <w:lang w:val="en-US"/>
-        </w:rPr>
-        <w:t xml:space="preserve">) on a specific semaphore numerous amount of times until the right amount of signals have been given by other waiting threads. These 2 implementations can be found in the file: </w:t>
-      </w:r>
-      <w:proofErr w:type="gramStart"/>
+        <w:t xml:space="preserve">Our second solution has several implementations. One using semaphores and variables, and one using just variables. The underlying mechanism for both is the same, in that they involve calling wait() on a specific semaphore numerous amount of times until the right amount of signals have been given by other waiting threads. These </w:t>
+      </w:r>
+      <w:r>
+        <w:rPr>
+          <w:lang w:val="en-US"/>
+        </w:rPr>
+        <w:t>two</w:t>
+      </w:r>
+      <w:r>
+        <w:rPr>
+          <w:lang w:val="en-US"/>
+        </w:rPr>
+        <w:t xml:space="preserve"> implementations can be found in the file: </w:t>
+      </w:r>
       <w:r>
         <w:rPr>
           <w:rFonts w:ascii="Consolas" w:hAnsi="Consolas"/>
@@ -844,23 +1134,57 @@
         </w:rPr>
         <w:t>assignment_EF_symmetric.md</w:t>
       </w:r>
-      <w:proofErr w:type="gramEnd"/>
-    </w:p>
-    <w:p>
-      <w:pPr>
-        <w:rPr>
-          <w:lang w:val="en-US"/>
-        </w:rPr>
-      </w:pPr>
-      <w:r>
+    </w:p>
+    <w:p>
+      <w:pPr>
         <w:rPr>
           <w:noProof/>
-        </w:rPr>
-        <w:lastRenderedPageBreak/>
+          <w:lang w:val="en-US"/>
+        </w:rPr>
+      </w:pPr>
+      <w:r>
+        <w:rPr>
+          <w:rFonts w:cstheme="minorHAnsi"/>
+          <w:lang w:val="en-US"/>
+        </w:rPr>
+        <w:t>The variable solution require</w:t>
+      </w:r>
+      <w:r>
+        <w:rPr>
+          <w:rFonts w:cstheme="minorHAnsi"/>
+          <w:lang w:val="en-US"/>
+        </w:rPr>
+        <w:t>s</w:t>
+      </w:r>
+      <w:r>
+        <w:rPr>
+          <w:rFonts w:cstheme="minorHAnsi"/>
+          <w:lang w:val="en-US"/>
+        </w:rPr>
+        <w:t xml:space="preserve"> two basic semaphores and two </w:t>
+      </w:r>
+      <w:r>
+        <w:rPr>
+          <w:rFonts w:cstheme="minorHAnsi"/>
+          <w:lang w:val="en-US"/>
+        </w:rPr>
+        <w:t>mutexes. The variables we use are two toggles. They are used to skip the wait steps in this solution.</w:t>
+      </w:r>
+      <w:r>
+        <w:rPr>
+          <w:noProof/>
+          <w:lang w:val="en-US"/>
+        </w:rPr>
+        <w:t xml:space="preserve"> {</w:t>
+      </w:r>
+      <w:r>
+        <w:rPr>
+          <w:noProof/>
+        </w:rPr>
         <w:drawing>
-          <wp:inline distT="0" distB="0" distL="0" distR="0" wp14:anchorId="6F62643C" wp14:editId="2CAC55D2">
-            <wp:extent cx="3064510" cy="8892540"/>
-            <wp:effectExtent l="0" t="0" r="2540" b="3810"/>
+          <wp:inline distT="0" distB="0" distL="0" distR="0" wp14:anchorId="0DE82CCC" wp14:editId="03729C8F">
+            <wp:extent cx="2505075" cy="1512642"/>
+            <wp:effectExtent l="0" t="0" r="0" b="0"/>
             <wp:docPr id="10" name="Picture 10"/>
             <wp:cNvGraphicFramePr>
               <a:graphicFrameLocks xmlns:a="http://schemas.openxmlformats.org/drawingml/2006/main" noChangeAspect="1"/>
@@ -872,20 +1196,33 @@
                     <pic:cNvPr id="1" name=""/>
                     <pic:cNvPicPr/>
                   </pic:nvPicPr>
-                  <pic:blipFill>
-                    <a:blip r:embed="rId16"/>
-                    <a:stretch>
-                      <a:fillRect/>
-                    </a:stretch>
+                  <pic:blipFill rotWithShape="1">
+                    <a:blip r:embed="rId16">
+                      <a:extLst>
+                        <a:ext uri="{28A0092B-C50C-407E-A947-70E740481C1C}">
+                          <a14:useLocalDpi xmlns:a14="http://schemas.microsoft.com/office/drawing/2010/main" val="0"/>
+                        </a:ext>
+                      </a:extLst>
+                    </a:blip>
+                    <a:srcRect b="79192"/>
+                    <a:stretch/>
                   </pic:blipFill>
-                  <pic:spPr>
+                  <pic:spPr bwMode="auto">
                     <a:xfrm>
                       <a:off x="0" y="0"/>
-                      <a:ext cx="3064510" cy="8892540"/>
+                      <a:ext cx="2513220" cy="1517560"/>
                     </a:xfrm>
                     <a:prstGeom prst="rect">
                       <a:avLst/>
                     </a:prstGeom>
+                    <a:ln>
+                      <a:noFill/>
+                    </a:ln>
+                    <a:extLst>
+                      <a:ext uri="{53640926-AAD7-44D8-BBD7-CCE9431645EC}">
+                        <a14:shadowObscured xmlns:a14="http://schemas.microsoft.com/office/drawing/2010/main"/>
+                      </a:ext>
+                    </a:extLst>
                   </pic:spPr>
                 </pic:pic>
               </a:graphicData>
@@ -893,21 +1230,279 @@
           </wp:inline>
         </w:drawing>
       </w:r>
-      <w:r>
+    </w:p>
+    <w:p>
+      <w:pPr>
         <w:rPr>
           <w:noProof/>
+          <w:lang w:val="en-US"/>
+        </w:rPr>
+      </w:pPr>
+      <w:r>
+        <w:rPr>
+          <w:noProof/>
+        </w:rPr>
+        <w:drawing>
+          <wp:anchor distT="0" distB="0" distL="114300" distR="114300" simplePos="0" relativeHeight="251669504" behindDoc="0" locked="0" layoutInCell="1" allowOverlap="1" wp14:anchorId="7E9FE0C5" wp14:editId="3460D101">
+            <wp:simplePos x="0" y="0"/>
+            <wp:positionH relativeFrom="margin">
+              <wp:posOffset>-66675</wp:posOffset>
+            </wp:positionH>
+            <wp:positionV relativeFrom="paragraph">
+              <wp:posOffset>15875</wp:posOffset>
+            </wp:positionV>
+            <wp:extent cx="2590800" cy="5504180"/>
+            <wp:effectExtent l="0" t="0" r="0" b="1270"/>
+            <wp:wrapSquare wrapText="bothSides"/>
+            <wp:docPr id="13" name="Picture 13"/>
+            <wp:cNvGraphicFramePr>
+              <a:graphicFrameLocks xmlns:a="http://schemas.openxmlformats.org/drawingml/2006/main" noChangeAspect="1"/>
+            </wp:cNvGraphicFramePr>
+            <a:graphic xmlns:a="http://schemas.openxmlformats.org/drawingml/2006/main">
+              <a:graphicData uri="http://schemas.openxmlformats.org/drawingml/2006/picture">
+                <pic:pic xmlns:pic="http://schemas.openxmlformats.org/drawingml/2006/picture">
+                  <pic:nvPicPr>
+                    <pic:cNvPr id="1" name=""/>
+                    <pic:cNvPicPr/>
+                  </pic:nvPicPr>
+                  <pic:blipFill rotWithShape="1">
+                    <a:blip r:embed="rId16">
+                      <a:extLst>
+                        <a:ext uri="{28A0092B-C50C-407E-A947-70E740481C1C}">
+                          <a14:useLocalDpi xmlns:a14="http://schemas.microsoft.com/office/drawing/2010/main" val="0"/>
+                        </a:ext>
+                      </a:extLst>
+                    </a:blip>
+                    <a:srcRect l="-621" t="24192" r="621" b="2595"/>
+                    <a:stretch/>
+                  </pic:blipFill>
+                  <pic:spPr bwMode="auto">
+                    <a:xfrm>
+                      <a:off x="0" y="0"/>
+                      <a:ext cx="2590800" cy="5504180"/>
+                    </a:xfrm>
+                    <a:prstGeom prst="rect">
+                      <a:avLst/>
+                    </a:prstGeom>
+                    <a:ln>
+                      <a:noFill/>
+                    </a:ln>
+                    <a:extLst>
+                      <a:ext uri="{53640926-AAD7-44D8-BBD7-CCE9431645EC}">
+                        <a14:shadowObscured xmlns:a14="http://schemas.microsoft.com/office/drawing/2010/main"/>
+                      </a:ext>
+                    </a:extLst>
+                  </pic:spPr>
+                </pic:pic>
+              </a:graphicData>
+            </a:graphic>
+            <wp14:sizeRelH relativeFrom="margin">
+              <wp14:pctWidth>0</wp14:pctWidth>
+            </wp14:sizeRelH>
+            <wp14:sizeRelV relativeFrom="margin">
+              <wp14:pctHeight>0</wp14:pctHeight>
+            </wp14:sizeRelV>
+          </wp:anchor>
+        </w:drawing>
+      </w:r>
+      <w:r>
+        <w:rPr>
+          <w:noProof/>
+          <w:lang w:val="en-US"/>
+        </w:rPr>
+        <w:t xml:space="preserve">This solution works by having the first thread wait for  the others to signal the semaphores the first thread </w:t>
+      </w:r>
+      <w:r>
+        <w:rPr>
+          <w:noProof/>
+          <w:lang w:val="en-US"/>
+        </w:rPr>
+        <w:t xml:space="preserve">is </w:t>
+      </w:r>
+      <w:r>
+        <w:rPr>
+          <w:noProof/>
+          <w:lang w:val="en-US"/>
+        </w:rPr>
+        <w:t>wait</w:t>
+      </w:r>
+      <w:r>
+        <w:rPr>
+          <w:noProof/>
+          <w:lang w:val="en-US"/>
+        </w:rPr>
+        <w:t>ing</w:t>
+      </w:r>
+      <w:r>
+        <w:rPr>
+          <w:noProof/>
+          <w:lang w:val="en-US"/>
+        </w:rPr>
+        <w:t xml:space="preserve"> for. The toggle is used so that the other threads do not have to wait.</w:t>
+      </w:r>
+      <w:r>
+        <w:rPr>
+          <w:noProof/>
+          <w:lang w:val="en-US"/>
         </w:rPr>
         <w:t xml:space="preserve"> </w:t>
       </w:r>
-      <w:r>
+    </w:p>
+    <w:p>
+      <w:pPr>
         <w:rPr>
           <w:noProof/>
+          <w:lang w:val="en-US"/>
+        </w:rPr>
+      </w:pPr>
+    </w:p>
+    <w:p>
+      <w:pPr>
+        <w:rPr>
+          <w:noProof/>
+          <w:lang w:val="en-US"/>
+        </w:rPr>
+      </w:pPr>
+      <w:r>
+        <w:rPr>
+          <w:noProof/>
+          <w:lang w:val="en-US"/>
+        </w:rPr>
+        <w:t xml:space="preserve">Then all the other threads </w:t>
+      </w:r>
+      <w:r>
+        <w:rPr>
+          <w:noProof/>
+          <w:lang w:val="en-US"/>
+        </w:rPr>
+        <w:t>can</w:t>
+      </w:r>
+      <w:r>
+        <w:rPr>
+          <w:noProof/>
+          <w:lang w:val="en-US"/>
+        </w:rPr>
+        <w:t xml:space="preserve"> pass by. We will </w:t>
+      </w:r>
+      <w:r>
+        <w:rPr>
+          <w:noProof/>
+          <w:lang w:val="en-US"/>
+        </w:rPr>
+        <w:t>then also  toggle the two variables.</w:t>
+      </w:r>
+    </w:p>
+    <w:p>
+      <w:pPr>
+        <w:rPr>
+          <w:noProof/>
+          <w:lang w:val="en-US"/>
+        </w:rPr>
+      </w:pPr>
+    </w:p>
+    <w:p>
+      <w:pPr>
+        <w:rPr>
+          <w:noProof/>
+          <w:lang w:val="en-US"/>
+        </w:rPr>
+      </w:pPr>
+      <w:r>
+        <w:rPr>
+          <w:noProof/>
+          <w:lang w:val="en-US"/>
+        </w:rPr>
+        <w:t>To make the barrier reusable we duplicated the barrier but used the second toggle instead.</w:t>
+      </w:r>
+    </w:p>
+    <w:p>
+      <w:pPr>
+        <w:rPr>
+          <w:rFonts w:ascii="Consolas" w:hAnsi="Consolas"/>
+          <w:lang w:val="en-US"/>
+        </w:rPr>
+      </w:pPr>
+    </w:p>
+    <w:p>
+      <w:pPr>
+        <w:rPr>
+          <w:rFonts w:ascii="Consolas" w:hAnsi="Consolas"/>
+          <w:lang w:val="en-US"/>
+        </w:rPr>
+      </w:pPr>
+    </w:p>
+    <w:p>
+      <w:pPr>
+        <w:rPr>
+          <w:lang w:val="en-US"/>
+        </w:rPr>
+      </w:pPr>
+    </w:p>
+    <w:p>
+      <w:pPr>
+        <w:rPr>
+          <w:lang w:val="en-US"/>
+        </w:rPr>
+      </w:pPr>
+    </w:p>
+    <w:p>
+      <w:pPr>
+        <w:rPr>
+          <w:lang w:val="en-US"/>
+        </w:rPr>
+      </w:pPr>
+      <w:r>
+        <w:rPr>
+          <w:lang w:val="en-US"/>
+        </w:rPr>
+        <w:br w:type="page"/>
+      </w:r>
+    </w:p>
+    <w:p>
+      <w:pPr>
+        <w:rPr>
+          <w:b/>
+          <w:bCs/>
+          <w:lang w:val="en-US"/>
+        </w:rPr>
+      </w:pPr>
+      <w:r>
+        <w:rPr>
+          <w:b/>
+          <w:bCs/>
+          <w:lang w:val="en-US"/>
         </w:rPr>
         <w:lastRenderedPageBreak/>
+        <w:t>Semaphore only solution</w:t>
+      </w:r>
+    </w:p>
+    <w:p>
+      <w:pPr>
+        <w:rPr>
+          <w:lang w:val="en-US"/>
+        </w:rPr>
+      </w:pPr>
+      <w:r>
+        <w:rPr>
+          <w:lang w:val="en-US"/>
+        </w:rPr>
+        <w:t>This version uses a third semaphore instead of two toggle variables. It adds a third barrier that allows us to use to reset the first barrier.</w:t>
+      </w:r>
+    </w:p>
+    <w:p>
+      <w:pPr>
+        <w:rPr>
+          <w:lang w:val="en-US"/>
+        </w:rPr>
+      </w:pPr>
+      <w:r>
+        <w:rPr>
+          <w:noProof/>
+        </w:rPr>
         <w:drawing>
-          <wp:inline distT="0" distB="0" distL="0" distR="0" wp14:anchorId="0EB1E182" wp14:editId="59250148">
-            <wp:extent cx="3670300" cy="8892540"/>
-            <wp:effectExtent l="0" t="0" r="6350" b="3810"/>
+          <wp:inline distT="0" distB="0" distL="0" distR="0" wp14:anchorId="5FC7D451" wp14:editId="6E493D07">
+            <wp:extent cx="3105150" cy="7520905"/>
+            <wp:effectExtent l="0" t="0" r="0" b="4445"/>
             <wp:docPr id="11" name="Picture 11"/>
             <wp:cNvGraphicFramePr>
               <a:graphicFrameLocks xmlns:a="http://schemas.openxmlformats.org/drawingml/2006/main" noChangeAspect="1"/>
@@ -919,20 +1514,33 @@
                     <pic:cNvPr id="1" name=""/>
                     <pic:cNvPicPr/>
                   </pic:nvPicPr>
-                  <pic:blipFill>
-                    <a:blip r:embed="rId17"/>
-                    <a:stretch>
-                      <a:fillRect/>
-                    </a:stretch>
+                  <pic:blipFill rotWithShape="1">
+                    <a:blip r:embed="rId17">
+                      <a:extLst>
+                        <a:ext uri="{28A0092B-C50C-407E-A947-70E740481C1C}">
+                          <a14:useLocalDpi xmlns:a14="http://schemas.microsoft.com/office/drawing/2010/main" val="0"/>
+                        </a:ext>
+                      </a:extLst>
+                    </a:blip>
+                    <a:srcRect t="38"/>
+                    <a:stretch/>
                   </pic:blipFill>
-                  <pic:spPr>
+                  <pic:spPr bwMode="auto">
                     <a:xfrm>
                       <a:off x="0" y="0"/>
-                      <a:ext cx="3670300" cy="8892540"/>
+                      <a:ext cx="3106694" cy="7524644"/>
                     </a:xfrm>
                     <a:prstGeom prst="rect">
                       <a:avLst/>
                     </a:prstGeom>
+                    <a:ln>
+                      <a:noFill/>
+                    </a:ln>
+                    <a:extLst>
+                      <a:ext uri="{53640926-AAD7-44D8-BBD7-CCE9431645EC}">
+                        <a14:shadowObscured xmlns:a14="http://schemas.microsoft.com/office/drawing/2010/main"/>
+                      </a:ext>
+                    </a:extLst>
                   </pic:spPr>
                 </pic:pic>
               </a:graphicData>
@@ -951,8 +1559,44 @@
         <w:rPr>
           <w:lang w:val="en-US"/>
         </w:rPr>
+        <w:br w:type="page"/>
+      </w:r>
+    </w:p>
+    <w:p>
+      <w:pPr>
+        <w:rPr>
+          <w:b/>
+          <w:bCs/>
+          <w:lang w:val="en-US"/>
+        </w:rPr>
+      </w:pPr>
+      <w:r>
+        <w:rPr>
+          <w:b/>
+          <w:bCs/>
+          <w:lang w:val="en-US"/>
+        </w:rPr>
         <w:lastRenderedPageBreak/>
-        <w:t>Note: the bottom of the file contains the solution that was provided by school.</w:t>
+        <w:t>Basic semaphore solution</w:t>
+      </w:r>
+    </w:p>
+    <w:p>
+      <w:pPr>
+        <w:rPr>
+          <w:lang w:val="en-US"/>
+        </w:rPr>
+      </w:pPr>
+      <w:r>
+        <w:rPr>
+          <w:lang w:val="en-US"/>
+        </w:rPr>
+        <w:t xml:space="preserve">During the Friday session for Synchronization  with a few hints from Joris. We were able to figure out the basic version. </w:t>
+      </w:r>
+      <w:r>
+        <w:rPr>
+          <w:lang w:val="en-US"/>
+        </w:rPr>
+        <w:t xml:space="preserve"> To make it as symmetric as possible we decided that with the python implementation we would specify the semaphores that were used. This allows us to be able to have an unspecified amount of semaphores. This is the code that we wrote for it:</w:t>
       </w:r>
     </w:p>
     <w:p>
@@ -966,9 +1610,17 @@
           <w:noProof/>
         </w:rPr>
         <w:drawing>
-          <wp:inline distT="0" distB="0" distL="0" distR="0" wp14:anchorId="75701A08" wp14:editId="68A39539">
-            <wp:extent cx="2943225" cy="6610350"/>
+          <wp:anchor distT="0" distB="0" distL="114300" distR="114300" simplePos="0" relativeHeight="251670528" behindDoc="0" locked="0" layoutInCell="1" allowOverlap="1" wp14:anchorId="65C9BF48" wp14:editId="571F1D7D">
+            <wp:simplePos x="0" y="0"/>
+            <wp:positionH relativeFrom="margin">
+              <wp:align>left</wp:align>
+            </wp:positionH>
+            <wp:positionV relativeFrom="paragraph">
+              <wp:posOffset>4441190</wp:posOffset>
+            </wp:positionV>
+            <wp:extent cx="1819275" cy="3321050"/>
             <wp:effectExtent l="0" t="0" r="9525" b="0"/>
+            <wp:wrapSquare wrapText="bothSides"/>
             <wp:docPr id="12" name="Picture 12"/>
             <wp:cNvGraphicFramePr>
               <a:graphicFrameLocks xmlns:a="http://schemas.openxmlformats.org/drawingml/2006/main" noChangeAspect="1"/>
@@ -980,8 +1632,67 @@
                     <pic:cNvPr id="1" name=""/>
                     <pic:cNvPicPr/>
                   </pic:nvPicPr>
+                  <pic:blipFill rotWithShape="1">
+                    <a:blip r:embed="rId18">
+                      <a:extLst>
+                        <a:ext uri="{28A0092B-C50C-407E-A947-70E740481C1C}">
+                          <a14:useLocalDpi xmlns:a14="http://schemas.microsoft.com/office/drawing/2010/main" val="0"/>
+                        </a:ext>
+                      </a:extLst>
+                    </a:blip>
+                    <a:srcRect t="18732"/>
+                    <a:stretch/>
+                  </pic:blipFill>
+                  <pic:spPr bwMode="auto">
+                    <a:xfrm>
+                      <a:off x="0" y="0"/>
+                      <a:ext cx="1819275" cy="3321050"/>
+                    </a:xfrm>
+                    <a:prstGeom prst="rect">
+                      <a:avLst/>
+                    </a:prstGeom>
+                    <a:ln>
+                      <a:noFill/>
+                    </a:ln>
+                    <a:extLst>
+                      <a:ext uri="{53640926-AAD7-44D8-BBD7-CCE9431645EC}">
+                        <a14:shadowObscured xmlns:a14="http://schemas.microsoft.com/office/drawing/2010/main"/>
+                      </a:ext>
+                    </a:extLst>
+                  </pic:spPr>
+                </pic:pic>
+              </a:graphicData>
+            </a:graphic>
+            <wp14:sizeRelH relativeFrom="margin">
+              <wp14:pctWidth>0</wp14:pctWidth>
+            </wp14:sizeRelH>
+            <wp14:sizeRelV relativeFrom="margin">
+              <wp14:pctHeight>0</wp14:pctHeight>
+            </wp14:sizeRelV>
+          </wp:anchor>
+        </w:drawing>
+      </w:r>
+      <w:r>
+        <w:rPr>
+          <w:lang w:val="en-US"/>
+        </w:rPr>
+        <w:drawing>
+          <wp:inline distT="0" distB="0" distL="0" distR="0" wp14:anchorId="07189F97" wp14:editId="78F91ED0">
+            <wp:extent cx="3685084" cy="4371975"/>
+            <wp:effectExtent l="0" t="0" r="0" b="0"/>
+            <wp:docPr id="15" name="Picture 15"/>
+            <wp:cNvGraphicFramePr>
+              <a:graphicFrameLocks xmlns:a="http://schemas.openxmlformats.org/drawingml/2006/main" noChangeAspect="1"/>
+            </wp:cNvGraphicFramePr>
+            <a:graphic xmlns:a="http://schemas.openxmlformats.org/drawingml/2006/main">
+              <a:graphicData uri="http://schemas.openxmlformats.org/drawingml/2006/picture">
+                <pic:pic xmlns:pic="http://schemas.openxmlformats.org/drawingml/2006/picture">
+                  <pic:nvPicPr>
+                    <pic:cNvPr id="1" name=""/>
+                    <pic:cNvPicPr/>
+                  </pic:nvPicPr>
                   <pic:blipFill>
-                    <a:blip r:embed="rId18"/>
+                    <a:blip r:embed="rId19"/>
                     <a:stretch>
                       <a:fillRect/>
                     </a:stretch>
@@ -989,7 +1700,7 @@
                   <pic:spPr>
                     <a:xfrm>
                       <a:off x="0" y="0"/>
-                      <a:ext cx="2943225" cy="6610350"/>
+                      <a:ext cx="3698989" cy="4388471"/>
                     </a:xfrm>
                     <a:prstGeom prst="rect">
                       <a:avLst/>
@@ -1001,6 +1712,33 @@
           </wp:inline>
         </w:drawing>
       </w:r>
+    </w:p>
+    <w:p>
+      <w:pPr>
+        <w:rPr>
+          <w:lang w:val="en-US"/>
+        </w:rPr>
+      </w:pPr>
+      <w:r>
+        <w:rPr>
+          <w:lang w:val="en-US"/>
+        </w:rPr>
+        <w:t>When you move all the signals and waits outside of loops and functions you will get that each thread executes steps like this.</w:t>
+      </w:r>
+    </w:p>
+    <w:p>
+      <w:pPr>
+        <w:rPr>
+          <w:lang w:val="en-US"/>
+        </w:rPr>
+      </w:pPr>
+    </w:p>
+    <w:p>
+      <w:pPr>
+        <w:rPr>
+          <w:lang w:val="en-US"/>
+        </w:rPr>
+      </w:pPr>
       <w:r>
         <w:rPr>
           <w:lang w:val="en-US"/>
@@ -1057,21 +1795,7 @@
         <w:rPr>
           <w:lang w:val="en-US"/>
         </w:rPr>
-        <w:t xml:space="preserve">with a </w:t>
-      </w:r>
-      <w:proofErr w:type="gramStart"/>
-      <w:r>
-        <w:rPr>
-          <w:lang w:val="en-US"/>
-        </w:rPr>
-        <w:t>pipet;</w:t>
-      </w:r>
-      <w:proofErr w:type="gramEnd"/>
-      <w:r>
-        <w:rPr>
-          <w:lang w:val="en-US"/>
-        </w:rPr>
-        <w:t xml:space="preserve"> without counters</w:t>
+        <w:t>with a pipet; without counters</w:t>
       </w:r>
       <w:r>
         <w:rPr>
@@ -1090,21 +1814,7 @@
         <w:rPr>
           <w:lang w:val="en-US"/>
         </w:rPr>
-        <w:t>Ensure that an arbitrary number of follower and leader threads can be started (</w:t>
-      </w:r>
-      <w:proofErr w:type="gramStart"/>
-      <w:r>
-        <w:rPr>
-          <w:lang w:val="en-US"/>
-        </w:rPr>
-        <w:t>e.g.</w:t>
-      </w:r>
-      <w:proofErr w:type="gramEnd"/>
-      <w:r>
-        <w:rPr>
-          <w:lang w:val="en-US"/>
-        </w:rPr>
-        <w:t xml:space="preserve"> N=5)</w:t>
+        <w:t>Ensure that an arbitrary number of follower and leader threads can be started (e.g. N=5)</w:t>
       </w:r>
     </w:p>
     <w:p>
@@ -1129,14 +1839,39 @@
     <w:p>
       <w:pPr>
         <w:rPr>
-          <w:lang w:val="en-US"/>
-        </w:rPr>
-      </w:pPr>
-      <w:r>
-        <w:rPr>
-          <w:lang w:val="en-US"/>
-        </w:rPr>
-        <w:t xml:space="preserve">For this we created a solution in which the pipet acts as both the mutex as well as the queue. Inside of this pipet we use a </w:t>
+          <w:rFonts w:ascii="Consolas" w:hAnsi="Consolas"/>
+          <w:lang w:val="en-US"/>
+        </w:rPr>
+      </w:pPr>
+      <w:r>
+        <w:rPr>
+          <w:lang w:val="en-US"/>
+        </w:rPr>
+        <w:t>For this</w:t>
+      </w:r>
+      <w:r>
+        <w:rPr>
+          <w:lang w:val="en-US"/>
+        </w:rPr>
+        <w:t>,</w:t>
+      </w:r>
+      <w:r>
+        <w:rPr>
+          <w:lang w:val="en-US"/>
+        </w:rPr>
+        <w:t xml:space="preserve"> we created a solution in which the pipet acts as both the mutex as well as the queue. Inside of this pipet</w:t>
+      </w:r>
+      <w:r>
+        <w:rPr>
+          <w:lang w:val="en-US"/>
+        </w:rPr>
+        <w:t>,</w:t>
+      </w:r>
+      <w:r>
+        <w:rPr>
+          <w:lang w:val="en-US"/>
+        </w:rPr>
+        <w:t xml:space="preserve"> we use a </w:t>
       </w:r>
       <w:r>
         <w:rPr>
@@ -1148,9 +1883,20 @@
         <w:rPr>
           <w:lang w:val="en-US"/>
         </w:rPr>
-        <w:t xml:space="preserve"> to align the 2 threads with one another. The code for this can be found in the file: </w:t>
-      </w:r>
-      <w:proofErr w:type="gramStart"/>
+        <w:t xml:space="preserve"> to align the </w:t>
+      </w:r>
+      <w:r>
+        <w:rPr>
+          <w:lang w:val="en-US"/>
+        </w:rPr>
+        <w:t>two</w:t>
+      </w:r>
+      <w:r>
+        <w:rPr>
+          <w:lang w:val="en-US"/>
+        </w:rPr>
+        <w:t xml:space="preserve"> threads with one another. The code for this can be found in the file: </w:t>
+      </w:r>
       <w:r>
         <w:rPr>
           <w:rFonts w:ascii="Consolas" w:hAnsi="Consolas"/>
@@ -1158,14 +1904,53 @@
         </w:rPr>
         <w:t>assignment_G.md</w:t>
       </w:r>
-      <w:proofErr w:type="gramEnd"/>
-    </w:p>
-    <w:p>
-      <w:pPr>
-        <w:rPr>
-          <w:lang w:val="en-US"/>
-        </w:rPr>
-      </w:pPr>
+    </w:p>
+    <w:p>
+      <w:pPr>
+        <w:rPr>
+          <w:lang w:val="en-US"/>
+        </w:rPr>
+      </w:pPr>
+      <w:r>
+        <w:rPr>
+          <w:lang w:val="en-US"/>
+        </w:rPr>
+        <w:drawing>
+          <wp:inline distT="0" distB="0" distL="0" distR="0" wp14:anchorId="66C34417" wp14:editId="53C9DE7D">
+            <wp:extent cx="4297041" cy="4876800"/>
+            <wp:effectExtent l="0" t="0" r="8890" b="0"/>
+            <wp:docPr id="16" name="Picture 16"/>
+            <wp:cNvGraphicFramePr>
+              <a:graphicFrameLocks xmlns:a="http://schemas.openxmlformats.org/drawingml/2006/main" noChangeAspect="1"/>
+            </wp:cNvGraphicFramePr>
+            <a:graphic xmlns:a="http://schemas.openxmlformats.org/drawingml/2006/main">
+              <a:graphicData uri="http://schemas.openxmlformats.org/drawingml/2006/picture">
+                <pic:pic xmlns:pic="http://schemas.openxmlformats.org/drawingml/2006/picture">
+                  <pic:nvPicPr>
+                    <pic:cNvPr id="1" name=""/>
+                    <pic:cNvPicPr/>
+                  </pic:nvPicPr>
+                  <pic:blipFill>
+                    <a:blip r:embed="rId20"/>
+                    <a:stretch>
+                      <a:fillRect/>
+                    </a:stretch>
+                  </pic:blipFill>
+                  <pic:spPr>
+                    <a:xfrm>
+                      <a:off x="0" y="0"/>
+                      <a:ext cx="4301924" cy="4882341"/>
+                    </a:xfrm>
+                    <a:prstGeom prst="rect">
+                      <a:avLst/>
+                    </a:prstGeom>
+                  </pic:spPr>
+                </pic:pic>
+              </a:graphicData>
+            </a:graphic>
+          </wp:inline>
+        </w:drawing>
+      </w:r>
     </w:p>
     <w:sectPr>
       <w:pgSz w:w="11906" w:h="16838"/>
@@ -4380,25 +5165,16 @@
 </file>
 
 <file path=customXml/item1.xml><?xml version="1.0" encoding="utf-8"?>
-<b:Sources xmlns:b="http://schemas.openxmlformats.org/officeDocument/2006/bibliography" xmlns="http://schemas.openxmlformats.org/officeDocument/2006/bibliography" SelectedStyle="\APASixthEditionOfficeOnline.xsl" StyleName="APA" Version="6"/>
-</file>
-
-<file path=customXml/item2.xml><?xml version="1.0" encoding="utf-8"?>
 <p:properties xmlns:p="http://schemas.microsoft.com/office/2006/metadata/properties" xmlns:xsi="http://www.w3.org/2001/XMLSchema-instance" xmlns:pc="http://schemas.microsoft.com/office/infopath/2007/PartnerControls">
   <documentManagement/>
 </p:properties>
 </file>
 
-<file path=customXml/item3.xml><?xml version="1.0" encoding="utf-8"?>
-<?mso-contentType ?>
-<FormTemplates xmlns="http://schemas.microsoft.com/sharepoint/v3/contenttype/forms">
-  <Display>DocumentLibraryForm</Display>
-  <Edit>DocumentLibraryForm</Edit>
-  <New>DocumentLibraryForm</New>
-</FormTemplates>
+<file path=customXml/item2.xml><?xml version="1.0" encoding="utf-8"?>
+<b:Sources xmlns:b="http://schemas.openxmlformats.org/officeDocument/2006/bibliography" xmlns="http://schemas.openxmlformats.org/officeDocument/2006/bibliography" SelectedStyle="\APASixthEditionOfficeOnline.xsl" StyleName="APA" Version="6"/>
 </file>
 
-<file path=customXml/item4.xml><?xml version="1.0" encoding="utf-8"?>
+<file path=customXml/item3.xml><?xml version="1.0" encoding="utf-8"?>
 <ct:contentTypeSchema xmlns:ct="http://schemas.microsoft.com/office/2006/metadata/contentType" xmlns:ma="http://schemas.microsoft.com/office/2006/metadata/properties/metaAttributes" ct:_="" ma:_="" ma:contentTypeName="Document" ma:contentTypeID="0x0101004D43F47BAB1AF54DA382DC2E30CB6F48" ma:contentTypeVersion="0" ma:contentTypeDescription="Create a new document." ma:contentTypeScope="" ma:versionID="ea7238d2a2a8bee956b9a53ca5bc6b9d">
   <xsd:schema xmlns:xsd="http://www.w3.org/2001/XMLSchema" xmlns:xs="http://www.w3.org/2001/XMLSchema" xmlns:p="http://schemas.microsoft.com/office/2006/metadata/properties" targetNamespace="http://schemas.microsoft.com/office/2006/metadata/properties" ma:root="true" ma:fieldsID="067e30616eeadeb776f014c5fbcfd813">
     <xsd:element name="properties">
@@ -4512,15 +5288,16 @@
 </ct:contentTypeSchema>
 </file>
 
-<file path=customXml/itemProps1.xml><?xml version="1.0" encoding="utf-8"?>
-<ds:datastoreItem xmlns:ds="http://schemas.openxmlformats.org/officeDocument/2006/customXml" ds:itemID="{D21DC68A-1E03-48D0-87F6-279EF86FA5D2}">
-  <ds:schemaRefs>
-    <ds:schemaRef ds:uri="http://schemas.openxmlformats.org/officeDocument/2006/bibliography"/>
-  </ds:schemaRefs>
-</ds:datastoreItem>
+<file path=customXml/item4.xml><?xml version="1.0" encoding="utf-8"?>
+<?mso-contentType ?>
+<FormTemplates xmlns="http://schemas.microsoft.com/sharepoint/v3/contenttype/forms">
+  <Display>DocumentLibraryForm</Display>
+  <Edit>DocumentLibraryForm</Edit>
+  <New>DocumentLibraryForm</New>
+</FormTemplates>
 </file>
 
-<file path=customXml/itemProps2.xml><?xml version="1.0" encoding="utf-8"?>
+<file path=customXml/itemProps1.xml><?xml version="1.0" encoding="utf-8"?>
 <ds:datastoreItem xmlns:ds="http://schemas.openxmlformats.org/officeDocument/2006/customXml" ds:itemID="{4DFFA25F-07D1-42B3-91D0-8D559458605B}">
   <ds:schemaRefs>
     <ds:schemaRef ds:uri="http://schemas.microsoft.com/office/2006/metadata/properties"/>
@@ -4529,15 +5306,15 @@
 </ds:datastoreItem>
 </file>
 
-<file path=customXml/itemProps3.xml><?xml version="1.0" encoding="utf-8"?>
-<ds:datastoreItem xmlns:ds="http://schemas.openxmlformats.org/officeDocument/2006/customXml" ds:itemID="{90B0ECFF-0A44-4DE4-B179-6E69D770F2BD}">
+<file path=customXml/itemProps2.xml><?xml version="1.0" encoding="utf-8"?>
+<ds:datastoreItem xmlns:ds="http://schemas.openxmlformats.org/officeDocument/2006/customXml" ds:itemID="{D21DC68A-1E03-48D0-87F6-279EF86FA5D2}">
   <ds:schemaRefs>
-    <ds:schemaRef ds:uri="http://schemas.microsoft.com/sharepoint/v3/contenttype/forms"/>
+    <ds:schemaRef ds:uri="http://schemas.openxmlformats.org/officeDocument/2006/bibliography"/>
   </ds:schemaRefs>
 </ds:datastoreItem>
 </file>
 
-<file path=customXml/itemProps4.xml><?xml version="1.0" encoding="utf-8"?>
+<file path=customXml/itemProps3.xml><?xml version="1.0" encoding="utf-8"?>
 <ds:datastoreItem xmlns:ds="http://schemas.openxmlformats.org/officeDocument/2006/customXml" ds:itemID="{DC2A9464-9BB5-451A-B05D-3DADC5DC6CEC}">
   <ds:schemaRefs>
     <ds:schemaRef ds:uri="http://schemas.microsoft.com/office/2006/metadata/contentType"/>
@@ -4551,4 +5328,12 @@
     <ds:schemaRef ds:uri="http://schemas.microsoft.com/office/infopath/2007/PartnerControls"/>
   </ds:schemaRefs>
 </ds:datastoreItem>
+</file>
+
+<file path=customXml/itemProps4.xml><?xml version="1.0" encoding="utf-8"?>
+<ds:datastoreItem xmlns:ds="http://schemas.openxmlformats.org/officeDocument/2006/customXml" ds:itemID="{90B0ECFF-0A44-4DE4-B179-6E69D770F2BD}">
+  <ds:schemaRefs>
+    <ds:schemaRef ds:uri="http://schemas.microsoft.com/sharepoint/v3/contenttype/forms"/>
+  </ds:schemaRefs>
+</ds:datastoreItem>
 </file>
</xml_diff>